<commit_message>
project2 for second assginment
</commit_message>
<xml_diff>
--- a/handouts/Html.docx
+++ b/handouts/Html.docx
@@ -26,8 +26,21 @@
     </w:p>
     <w:p/>
     <w:p>
-      <w:r>
-        <w:t>Subclosing tags &lt;img/&gt;</w:t>
+      <w:proofErr w:type="spellStart"/>
+      <w:r>
+        <w:t>Subclosing</w:t>
+      </w:r>
+      <w:proofErr w:type="spellEnd"/>
+      <w:r>
+        <w:t xml:space="preserve"> tags &lt;</w:t>
+      </w:r>
+      <w:proofErr w:type="spellStart"/>
+      <w:r>
+        <w:t>img</w:t>
+      </w:r>
+      <w:proofErr w:type="spellEnd"/>
+      <w:r>
+        <w:t>/&gt;</w:t>
       </w:r>
     </w:p>
     <w:p/>
@@ -52,7 +65,15 @@
     <w:p/>
     <w:p>
       <w:r>
-        <w:t xml:space="preserve">validating the html the tools: validator.w3.org </w:t>
+        <w:t xml:space="preserve">validating the </w:t>
+      </w:r>
+      <w:proofErr w:type="gramStart"/>
+      <w:r>
+        <w:t>html</w:t>
+      </w:r>
+      <w:proofErr w:type="gramEnd"/>
+      <w:r>
+        <w:t xml:space="preserve"> the tools: validator.w3.org </w:t>
       </w:r>
     </w:p>
     <w:p/>
@@ -69,8 +90,13 @@
           <w:numId w:val="1"/>
         </w:numPr>
       </w:pPr>
-      <w:r>
-        <w:t xml:space="preserve">Head  /head is information about the webpage or any information that webpage need </w:t>
+      <w:proofErr w:type="gramStart"/>
+      <w:r>
+        <w:t>Head  /</w:t>
+      </w:r>
+      <w:proofErr w:type="gramEnd"/>
+      <w:r>
+        <w:t xml:space="preserve">head is information about the webpage or any information that webpage need </w:t>
       </w:r>
     </w:p>
     <w:p>
@@ -82,7 +108,15 @@
         </w:numPr>
       </w:pPr>
       <w:r>
-        <w:t xml:space="preserve">2 body  /body </w:t>
+        <w:t xml:space="preserve">2 </w:t>
+      </w:r>
+      <w:proofErr w:type="gramStart"/>
+      <w:r>
+        <w:t>body  /</w:t>
+      </w:r>
+      <w:proofErr w:type="gramEnd"/>
+      <w:r>
+        <w:t xml:space="preserve">body </w:t>
       </w:r>
     </w:p>
     <w:p>
@@ -93,7 +127,15 @@
     <w:p/>
     <w:p>
       <w:r>
-        <w:t xml:space="preserve">The html elements of one attributes </w:t>
+        <w:t xml:space="preserve">The html elements of one </w:t>
+      </w:r>
+      <w:proofErr w:type="gramStart"/>
+      <w:r>
+        <w:t>attributes</w:t>
+      </w:r>
+      <w:proofErr w:type="gramEnd"/>
+      <w:r>
+        <w:t xml:space="preserve"> </w:t>
       </w:r>
     </w:p>
     <w:p/>
@@ -113,10 +155,42 @@
     <w:p/>
     <w:p>
       <w:r>
-        <w:t xml:space="preserve">&lt;i&gt;&lt;/i&gt; </w:t>
-      </w:r>
-      <w:r>
-        <w:t xml:space="preserve">&lt;em&gt; &lt;/em&gt; both are emphasized the font </w:t>
+        <w:t>&lt;</w:t>
+      </w:r>
+      <w:proofErr w:type="spellStart"/>
+      <w:r>
+        <w:t>i</w:t>
+      </w:r>
+      <w:proofErr w:type="spellEnd"/>
+      <w:r>
+        <w:t>&gt;&lt;/</w:t>
+      </w:r>
+      <w:proofErr w:type="spellStart"/>
+      <w:r>
+        <w:t>i</w:t>
+      </w:r>
+      <w:proofErr w:type="spellEnd"/>
+      <w:r>
+        <w:t xml:space="preserve">&gt; </w:t>
+      </w:r>
+      <w:r>
+        <w:t>&lt;</w:t>
+      </w:r>
+      <w:proofErr w:type="spellStart"/>
+      <w:r>
+        <w:t>em</w:t>
+      </w:r>
+      <w:proofErr w:type="spellEnd"/>
+      <w:r>
+        <w:t>&gt; &lt;/</w:t>
+      </w:r>
+      <w:proofErr w:type="spellStart"/>
+      <w:r>
+        <w:t>em</w:t>
+      </w:r>
+      <w:proofErr w:type="spellEnd"/>
+      <w:r>
+        <w:t xml:space="preserve">&gt; both are emphasized the font </w:t>
       </w:r>
     </w:p>
     <w:p>
@@ -126,18 +200,50 @@
     </w:p>
     <w:p>
       <w:r>
-        <w:t xml:space="preserve">&lt;small&gt;&lt;/small&gt; &lt;larg&gt;&lt;/large&gt; is as the meaning </w:t>
-      </w:r>
-    </w:p>
-    <w:p>
-      <w:r>
-        <w:t xml:space="preserve">&lt;img src=”/cat.jpg”  // the first/ mean absolute file path for the file which should be located near html related file </w:t>
-      </w:r>
-    </w:p>
-    <w:p>
+        <w:t>&lt;small&gt;&lt;/small&gt; &lt;</w:t>
+      </w:r>
+      <w:proofErr w:type="spellStart"/>
+      <w:r>
+        <w:t>larg</w:t>
+      </w:r>
+      <w:proofErr w:type="spellEnd"/>
+      <w:r>
+        <w:t xml:space="preserve">&gt;&lt;/large&gt; is as the meaning </w:t>
+      </w:r>
+    </w:p>
+    <w:p>
+      <w:r>
+        <w:t>&lt;</w:t>
+      </w:r>
+      <w:proofErr w:type="spellStart"/>
+      <w:r>
+        <w:t>img</w:t>
+      </w:r>
+      <w:proofErr w:type="spellEnd"/>
       <w:r>
         <w:t xml:space="preserve"> </w:t>
       </w:r>
+      <w:proofErr w:type="spellStart"/>
+      <w:r>
+        <w:t>src</w:t>
+      </w:r>
+      <w:proofErr w:type="spellEnd"/>
+      <w:r>
+        <w:t>=”/</w:t>
+      </w:r>
+      <w:proofErr w:type="gramStart"/>
+      <w:r>
+        <w:t>cat.jpg”  /</w:t>
+      </w:r>
+      <w:proofErr w:type="gramEnd"/>
+      <w:r>
+        <w:t xml:space="preserve">/ the first/ mean absolute file path for the file which should be located near html related file </w:t>
+      </w:r>
+    </w:p>
+    <w:p>
+      <w:r>
+        <w:t xml:space="preserve"> </w:t>
+      </w:r>
     </w:p>
     <w:p>
       <w:r>
@@ -151,7 +257,15 @@
     </w:p>
     <w:p>
       <w:r>
-        <w:t xml:space="preserve">&lt;input type=”test name=”First name” /&gt; </w:t>
+        <w:t>&lt;input type=”test name</w:t>
+      </w:r>
+      <w:proofErr w:type="gramStart"/>
+      <w:r>
+        <w:t>=”First</w:t>
+      </w:r>
+      <w:proofErr w:type="gramEnd"/>
+      <w:r>
+        <w:t xml:space="preserve"> name” /&gt; </w:t>
       </w:r>
     </w:p>
     <w:p/>
@@ -167,20 +281,49 @@
       </w:r>
     </w:p>
     <w:p>
-      <w:r>
-        <w:t xml:space="preserve">Index.html : </w:t>
+      <w:proofErr w:type="gramStart"/>
+      <w:r>
+        <w:t>Index.html :</w:t>
+      </w:r>
+      <w:proofErr w:type="gramEnd"/>
+      <w:r>
+        <w:t xml:space="preserve"> </w:t>
       </w:r>
     </w:p>
     <w:p/>
     <w:p>
       <w:r>
-        <w:t xml:space="preserve">&lt;nav&gt;&lt;/nav&gt; is navigating our webpage to each other or the page we ling them with homepage </w:t>
+        <w:t>&lt;</w:t>
+      </w:r>
+      <w:proofErr w:type="spellStart"/>
+      <w:r>
+        <w:t>nav</w:t>
+      </w:r>
+      <w:proofErr w:type="spellEnd"/>
+      <w:r>
+        <w:t>&gt;&lt;/</w:t>
+      </w:r>
+      <w:proofErr w:type="spellStart"/>
+      <w:r>
+        <w:t>nav</w:t>
+      </w:r>
+      <w:proofErr w:type="spellEnd"/>
+      <w:r>
+        <w:t xml:space="preserve">&gt; is navigating our webpage to each other or the page we ling them with homepage </w:t>
       </w:r>
     </w:p>
     <w:p/>
     <w:p>
       <w:r>
-        <w:t xml:space="preserve">HMTL Specail Character Code: is below link </w:t>
+        <w:t xml:space="preserve">HMTL </w:t>
+      </w:r>
+      <w:proofErr w:type="spellStart"/>
+      <w:r>
+        <w:t>Specail</w:t>
+      </w:r>
+      <w:proofErr w:type="spellEnd"/>
+      <w:r>
+        <w:t xml:space="preserve"> Character Code: is below link </w:t>
       </w:r>
     </w:p>
     <w:p/>
@@ -208,7 +351,28 @@
         <w:t>definition list</w:t>
       </w:r>
       <w:r>
-        <w:t xml:space="preserve"> is &lt;dd&gt;  and &lt;dt&gt;definition  &lt;dl&gt;  </w:t>
+        <w:t xml:space="preserve"> is &lt;</w:t>
+      </w:r>
+      <w:proofErr w:type="spellStart"/>
+      <w:r>
+        <w:t>dd</w:t>
+      </w:r>
+      <w:proofErr w:type="spellEnd"/>
+      <w:proofErr w:type="gramStart"/>
+      <w:r>
+        <w:t>&gt;  and</w:t>
+      </w:r>
+      <w:proofErr w:type="gramEnd"/>
+      <w:r>
+        <w:t xml:space="preserve"> &lt;</w:t>
+      </w:r>
+      <w:proofErr w:type="spellStart"/>
+      <w:r>
+        <w:t>dt</w:t>
+      </w:r>
+      <w:proofErr w:type="spellEnd"/>
+      <w:r>
+        <w:t xml:space="preserve">&gt;definition  &lt;dl&gt;  </w:t>
       </w:r>
     </w:p>
     <w:p>
@@ -216,13 +380,29 @@
         <w:t>&lt;figure&gt;</w:t>
       </w:r>
       <w:r>
-        <w:t xml:space="preserve"> is a image </w:t>
+        <w:t xml:space="preserve"> is </w:t>
+      </w:r>
+      <w:proofErr w:type="gramStart"/>
+      <w:r>
+        <w:t>a</w:t>
+      </w:r>
+      <w:proofErr w:type="gramEnd"/>
+      <w:r>
+        <w:t xml:space="preserve"> image </w:t>
       </w:r>
     </w:p>
     <w:p>
       <w:r>
         <w:lastRenderedPageBreak/>
-        <w:t>&lt;figcaption&gt; is the detail for the image which we used it through &lt;figure&gt;</w:t>
+        <w:t>&lt;</w:t>
+      </w:r>
+      <w:proofErr w:type="spellStart"/>
+      <w:r>
+        <w:t>figcaption</w:t>
+      </w:r>
+      <w:proofErr w:type="spellEnd"/>
+      <w:r>
+        <w:t>&gt; is the detail for the image which we used it through &lt;figure&gt;</w:t>
       </w:r>
     </w:p>
     <w:p/>
@@ -234,10 +414,42 @@
     <w:p/>
     <w:p>
       <w:r>
-        <w:t>There is kind o tables and there are below,</w:t>
-      </w:r>
-      <w:r>
-        <w:t xml:space="preserve"> and we two section 1 is &lt;thead&gt; 2 &lt;tbody&gt;</w:t>
+        <w:t xml:space="preserve">There </w:t>
+      </w:r>
+      <w:proofErr w:type="gramStart"/>
+      <w:r>
+        <w:t>is</w:t>
+      </w:r>
+      <w:proofErr w:type="gramEnd"/>
+      <w:r>
+        <w:t xml:space="preserve"> kind </w:t>
+      </w:r>
+      <w:proofErr w:type="spellStart"/>
+      <w:r>
+        <w:t>o</w:t>
+      </w:r>
+      <w:proofErr w:type="spellEnd"/>
+      <w:r>
+        <w:t xml:space="preserve"> tables and there are below,</w:t>
+      </w:r>
+      <w:r>
+        <w:t xml:space="preserve"> and we two section 1 is &lt;</w:t>
+      </w:r>
+      <w:proofErr w:type="spellStart"/>
+      <w:r>
+        <w:t>thead</w:t>
+      </w:r>
+      <w:proofErr w:type="spellEnd"/>
+      <w:r>
+        <w:t>&gt; 2 &lt;</w:t>
+      </w:r>
+      <w:proofErr w:type="spellStart"/>
+      <w:r>
+        <w:t>tbody</w:t>
+      </w:r>
+      <w:proofErr w:type="spellEnd"/>
+      <w:r>
+        <w:t>&gt;</w:t>
       </w:r>
     </w:p>
     <w:p>
@@ -246,8 +458,13 @@
       </w:r>
     </w:p>
     <w:p>
-      <w:r>
-        <w:t xml:space="preserve">Tr </w:t>
+      <w:proofErr w:type="spellStart"/>
+      <w:r>
+        <w:t>Tr</w:t>
+      </w:r>
+      <w:proofErr w:type="spellEnd"/>
+      <w:r>
+        <w:t xml:space="preserve"> </w:t>
       </w:r>
       <w:r>
         <w:t xml:space="preserve">table row </w:t>
@@ -265,16 +482,23 @@
       <w:r>
         <w:t>Th is for =&gt;</w:t>
       </w:r>
+      <w:proofErr w:type="spellStart"/>
       <w:r>
         <w:t>Thead</w:t>
       </w:r>
+      <w:proofErr w:type="spellEnd"/>
       <w:r>
         <w:t xml:space="preserve"> =table head </w:t>
       </w:r>
     </w:p>
     <w:p>
-      <w:r>
-        <w:t xml:space="preserve">Tbody =&gt;table body </w:t>
+      <w:proofErr w:type="spellStart"/>
+      <w:r>
+        <w:t>Tbody</w:t>
+      </w:r>
+      <w:proofErr w:type="spellEnd"/>
+      <w:r>
+        <w:t xml:space="preserve"> =&gt;table body </w:t>
       </w:r>
     </w:p>
     <w:p/>
@@ -344,10 +568,26 @@
     <w:p/>
     <w:p>
       <w:r>
-        <w:t>/* comment */</w:t>
-      </w:r>
-      <w:r>
-        <w:t xml:space="preserve">  in css </w:t>
+        <w:t>/* comment *</w:t>
+      </w:r>
+      <w:proofErr w:type="gramStart"/>
+      <w:r>
+        <w:t>/</w:t>
+      </w:r>
+      <w:r>
+        <w:t xml:space="preserve">  in</w:t>
+      </w:r>
+      <w:proofErr w:type="gramEnd"/>
+      <w:r>
+        <w:t xml:space="preserve"> </w:t>
+      </w:r>
+      <w:proofErr w:type="spellStart"/>
+      <w:r>
+        <w:t>css</w:t>
+      </w:r>
+      <w:proofErr w:type="spellEnd"/>
+      <w:r>
+        <w:t xml:space="preserve"> </w:t>
       </w:r>
     </w:p>
     <w:p/>
@@ -370,23 +610,41 @@
         <w:t>argin</w:t>
       </w:r>
       <w:r>
-        <w:t>-left, margin-right, margin-top, margin-bottom and margin px</w:t>
-      </w:r>
+        <w:t xml:space="preserve">-left, margin-right, margin-top, margin-bottom and margin </w:t>
+      </w:r>
+      <w:proofErr w:type="spellStart"/>
+      <w:r>
+        <w:t>px</w:t>
+      </w:r>
+      <w:proofErr w:type="spellEnd"/>
     </w:p>
     <w:p>
       <w:r>
         <w:t>Padding</w:t>
       </w:r>
       <w:r>
-        <w:t>-left, padding-right, padding-top, padding-bottom and padding px</w:t>
-      </w:r>
+        <w:t xml:space="preserve">-left, padding-right, padding-top, padding-bottom and padding </w:t>
+      </w:r>
+      <w:proofErr w:type="spellStart"/>
+      <w:r>
+        <w:t>px</w:t>
+      </w:r>
+      <w:proofErr w:type="spellEnd"/>
     </w:p>
     <w:p>
       <w:r>
         <w:t>Border-style</w:t>
       </w:r>
       <w:r>
-        <w:t>: soild;</w:t>
+        <w:t xml:space="preserve">: </w:t>
+      </w:r>
+      <w:proofErr w:type="spellStart"/>
+      <w:r>
+        <w:t>soild</w:t>
+      </w:r>
+      <w:proofErr w:type="spellEnd"/>
+      <w:r>
+        <w:t>;</w:t>
       </w:r>
     </w:p>
     <w:p>
@@ -407,8 +665,13 @@
         <w:t>Border-radius</w:t>
       </w:r>
       <w:r>
-        <w:t>: px</w:t>
-      </w:r>
+        <w:t xml:space="preserve">: </w:t>
+      </w:r>
+      <w:proofErr w:type="spellStart"/>
+      <w:r>
+        <w:t>px</w:t>
+      </w:r>
+      <w:proofErr w:type="spellEnd"/>
     </w:p>
     <w:p>
       <w:r>
@@ -461,32 +724,68 @@
     <w:p>
       <w:r>
         <w:lastRenderedPageBreak/>
-        <w:t xml:space="preserve">The validator for css is </w:t>
-      </w:r>
-      <w:r>
-        <w:t xml:space="preserve">w3.org for css </w:t>
-      </w:r>
-    </w:p>
-    <w:p>
+        <w:t xml:space="preserve">The validator for </w:t>
+      </w:r>
+      <w:proofErr w:type="spellStart"/>
+      <w:r>
+        <w:t>css</w:t>
+      </w:r>
+      <w:proofErr w:type="spellEnd"/>
+      <w:r>
+        <w:t xml:space="preserve"> is </w:t>
+      </w:r>
+      <w:r>
+        <w:t xml:space="preserve">w3.org for </w:t>
+      </w:r>
+      <w:proofErr w:type="spellStart"/>
+      <w:r>
+        <w:t>css</w:t>
+      </w:r>
+      <w:proofErr w:type="spellEnd"/>
+      <w:r>
+        <w:t xml:space="preserve"> </w:t>
+      </w:r>
+    </w:p>
+    <w:p>
+      <w:proofErr w:type="spellStart"/>
       <w:r>
         <w:t>Adaf</w:t>
       </w:r>
+      <w:proofErr w:type="spellEnd"/>
     </w:p>
     <w:p/>
     <w:p>
-      <w:r>
-        <w:t xml:space="preserve">Css reset </w:t>
-      </w:r>
-    </w:p>
-    <w:p>
-      <w:r>
-        <w:t xml:space="preserve">Css normalize </w:t>
+      <w:proofErr w:type="spellStart"/>
+      <w:r>
+        <w:t>Css</w:t>
+      </w:r>
+      <w:proofErr w:type="spellEnd"/>
+      <w:r>
+        <w:t xml:space="preserve"> reset </w:t>
+      </w:r>
+    </w:p>
+    <w:p>
+      <w:proofErr w:type="spellStart"/>
+      <w:r>
+        <w:t>Css</w:t>
+      </w:r>
+      <w:proofErr w:type="spellEnd"/>
+      <w:r>
+        <w:t xml:space="preserve"> normalize </w:t>
       </w:r>
     </w:p>
     <w:p/>
     <w:p>
       <w:r>
-        <w:t xml:space="preserve">Inline element don’t have width and height but if you add like block </w:t>
+        <w:t xml:space="preserve">Inline element </w:t>
+      </w:r>
+      <w:proofErr w:type="gramStart"/>
+      <w:r>
+        <w:t>don’t</w:t>
+      </w:r>
+      <w:proofErr w:type="gramEnd"/>
+      <w:r>
+        <w:t xml:space="preserve"> have width and height but if you add like block </w:t>
       </w:r>
     </w:p>
     <w:p>
@@ -552,7 +851,15 @@
     <w:p/>
     <w:p>
       <w:r>
-        <w:t xml:space="preserve">How to put YouTube  video on </w:t>
+        <w:t xml:space="preserve">How to put </w:t>
+      </w:r>
+      <w:proofErr w:type="gramStart"/>
+      <w:r>
+        <w:t>YouTube  video</w:t>
+      </w:r>
+      <w:proofErr w:type="gramEnd"/>
+      <w:r>
+        <w:t xml:space="preserve"> on </w:t>
       </w:r>
       <w:r>
         <w:t>website</w:t>
@@ -620,7 +927,15 @@
         </w:numPr>
       </w:pPr>
       <w:r>
-        <w:t xml:space="preserve">To control the size of each properties you need force it with correct width and height and that applying in css style elements </w:t>
+        <w:t xml:space="preserve">To control the size of each properties you need force it with correct width and height and that applying in </w:t>
+      </w:r>
+      <w:proofErr w:type="spellStart"/>
+      <w:r>
+        <w:t>css</w:t>
+      </w:r>
+      <w:proofErr w:type="spellEnd"/>
+      <w:r>
+        <w:t xml:space="preserve"> style elements </w:t>
       </w:r>
     </w:p>
     <w:p/>
@@ -645,7 +960,15 @@
     </w:p>
     <w:p>
       <w:r>
-        <w:t xml:space="preserve">For example for font </w:t>
+        <w:t xml:space="preserve">For </w:t>
+      </w:r>
+      <w:proofErr w:type="gramStart"/>
+      <w:r>
+        <w:t>example</w:t>
+      </w:r>
+      <w:proofErr w:type="gramEnd"/>
+      <w:r>
+        <w:t xml:space="preserve"> for font </w:t>
       </w:r>
     </w:p>
     <w:p>
@@ -661,7 +984,15 @@
         <w:t>ont</w:t>
       </w:r>
       <w:r>
-        <w:t>-family: “Monaco” !important;</w:t>
+        <w:t>-family: “Monaco</w:t>
+      </w:r>
+      <w:proofErr w:type="gramStart"/>
+      <w:r>
+        <w:t>” !important</w:t>
+      </w:r>
+      <w:proofErr w:type="gramEnd"/>
+      <w:r>
+        <w:t>;</w:t>
       </w:r>
     </w:p>
     <w:p>
@@ -678,13 +1009,37 @@
     <w:p/>
     <w:p>
       <w:r>
-        <w:t xml:space="preserve">We use  . (dot ) for class to specify it </w:t>
+        <w:t xml:space="preserve">We </w:t>
+      </w:r>
+      <w:proofErr w:type="gramStart"/>
+      <w:r>
+        <w:t>use  .</w:t>
+      </w:r>
+      <w:proofErr w:type="gramEnd"/>
+      <w:r>
+        <w:t xml:space="preserve"> (</w:t>
+      </w:r>
+      <w:proofErr w:type="gramStart"/>
+      <w:r>
+        <w:t>dot )</w:t>
+      </w:r>
+      <w:proofErr w:type="gramEnd"/>
+      <w:r>
+        <w:t xml:space="preserve"> for class to specify it </w:t>
       </w:r>
     </w:p>
     <w:p/>
     <w:p>
       <w:r>
-        <w:t xml:space="preserve">Direction ltr; </w:t>
+        <w:t xml:space="preserve">Direction </w:t>
+      </w:r>
+      <w:proofErr w:type="spellStart"/>
+      <w:r>
+        <w:t>ltr</w:t>
+      </w:r>
+      <w:proofErr w:type="spellEnd"/>
+      <w:r>
+        <w:t xml:space="preserve">; </w:t>
       </w:r>
     </w:p>
     <w:p>
@@ -720,23 +1075,39 @@
           <w:b/>
           <w:bCs/>
         </w:rPr>
-        <w:t xml:space="preserve">Reset css </w:t>
-      </w:r>
-    </w:p>
-    <w:p>
-      <w:pPr>
+        <w:t xml:space="preserve">Reset </w:t>
+      </w:r>
+      <w:proofErr w:type="spellStart"/>
+      <w:r>
         <w:rPr>
           <w:b/>
           <w:bCs/>
         </w:rPr>
-      </w:pPr>
-    </w:p>
-    <w:p>
+        <w:t>css</w:t>
+      </w:r>
+      <w:proofErr w:type="spellEnd"/>
       <w:r>
         <w:rPr>
           <w:b/>
           <w:bCs/>
         </w:rPr>
+        <w:t xml:space="preserve"> </w:t>
+      </w:r>
+    </w:p>
+    <w:p>
+      <w:pPr>
+        <w:rPr>
+          <w:b/>
+          <w:bCs/>
+        </w:rPr>
+      </w:pPr>
+    </w:p>
+    <w:p>
+      <w:r>
+        <w:rPr>
+          <w:b/>
+          <w:bCs/>
+        </w:rPr>
         <w:lastRenderedPageBreak/>
         <w:t>&lt;link</w:t>
       </w:r>
@@ -745,29 +1116,70 @@
           <w:b/>
           <w:bCs/>
         </w:rPr>
-        <w:t xml:space="preserve"> rel=”stylesheet” href=”reset.css” /&gt; </w:t>
-      </w:r>
-      <w:r>
-        <w:t>it reset all the style elements in our webpage to default style and elements</w:t>
-      </w:r>
-      <w:r>
-        <w:t>.</w:t>
-      </w:r>
-    </w:p>
-    <w:p>
-      <w:pPr>
+        <w:t xml:space="preserve"> </w:t>
+      </w:r>
+      <w:proofErr w:type="spellStart"/>
+      <w:r>
         <w:rPr>
           <w:b/>
           <w:bCs/>
         </w:rPr>
-      </w:pPr>
-    </w:p>
-    <w:p>
-      <w:pPr>
+        <w:t>rel</w:t>
+      </w:r>
+      <w:proofErr w:type="spellEnd"/>
+      <w:proofErr w:type="gramStart"/>
+      <w:r>
         <w:rPr>
           <w:b/>
           <w:bCs/>
         </w:rPr>
+        <w:t>=”stylesheet</w:t>
+      </w:r>
+      <w:proofErr w:type="gramEnd"/>
+      <w:r>
+        <w:rPr>
+          <w:b/>
+          <w:bCs/>
+        </w:rPr>
+        <w:t xml:space="preserve">” </w:t>
+      </w:r>
+      <w:proofErr w:type="spellStart"/>
+      <w:r>
+        <w:rPr>
+          <w:b/>
+          <w:bCs/>
+        </w:rPr>
+        <w:t>href</w:t>
+      </w:r>
+      <w:proofErr w:type="spellEnd"/>
+      <w:r>
+        <w:rPr>
+          <w:b/>
+          <w:bCs/>
+        </w:rPr>
+        <w:t xml:space="preserve">=”reset.css” /&gt; </w:t>
+      </w:r>
+      <w:r>
+        <w:t>it reset all the style elements in our webpage to default style and elements</w:t>
+      </w:r>
+      <w:r>
+        <w:t>.</w:t>
+      </w:r>
+    </w:p>
+    <w:p>
+      <w:pPr>
+        <w:rPr>
+          <w:b/>
+          <w:bCs/>
+        </w:rPr>
+      </w:pPr>
+    </w:p>
+    <w:p>
+      <w:pPr>
+        <w:rPr>
+          <w:b/>
+          <w:bCs/>
+        </w:rPr>
       </w:pPr>
     </w:p>
     <w:p>
@@ -820,6 +1232,7 @@
         </w:rPr>
         <w:t xml:space="preserve"> </w:t>
       </w:r>
+      <w:proofErr w:type="spellStart"/>
       <w:r>
         <w:rPr>
           <w:rFonts w:ascii="Menlo" w:eastAsia="Times New Roman" w:hAnsi="Menlo" w:cs="Menlo"/>
@@ -829,6 +1242,7 @@
         </w:rPr>
         <w:t>lang</w:t>
       </w:r>
+      <w:proofErr w:type="spellEnd"/>
       <w:r>
         <w:rPr>
           <w:rFonts w:ascii="Menlo" w:eastAsia="Times New Roman" w:hAnsi="Menlo" w:cs="Menlo"/>
@@ -845,7 +1259,27 @@
           <w:sz w:val="18"/>
           <w:szCs w:val="18"/>
         </w:rPr>
-        <w:t>"en"</w:t>
+        <w:t>"</w:t>
+      </w:r>
+      <w:proofErr w:type="spellStart"/>
+      <w:r>
+        <w:rPr>
+          <w:rFonts w:ascii="Menlo" w:eastAsia="Times New Roman" w:hAnsi="Menlo" w:cs="Menlo"/>
+          <w:color w:val="CE9178"/>
+          <w:sz w:val="18"/>
+          <w:szCs w:val="18"/>
+        </w:rPr>
+        <w:t>en</w:t>
+      </w:r>
+      <w:proofErr w:type="spellEnd"/>
+      <w:r>
+        <w:rPr>
+          <w:rFonts w:ascii="Menlo" w:eastAsia="Times New Roman" w:hAnsi="Menlo" w:cs="Menlo"/>
+          <w:color w:val="CE9178"/>
+          <w:sz w:val="18"/>
+          <w:szCs w:val="18"/>
+        </w:rPr>
+        <w:t>"</w:t>
       </w:r>
       <w:r>
         <w:rPr>
@@ -1177,6 +1611,7 @@
         </w:rPr>
         <w:t xml:space="preserve">: </w:t>
       </w:r>
+      <w:proofErr w:type="spellStart"/>
       <w:r>
         <w:rPr>
           <w:rFonts w:ascii="Menlo" w:eastAsia="Times New Roman" w:hAnsi="Menlo" w:cs="Menlo"/>
@@ -1186,6 +1621,7 @@
         </w:rPr>
         <w:t>url</w:t>
       </w:r>
+      <w:proofErr w:type="spellEnd"/>
       <w:r>
         <w:rPr>
           <w:rFonts w:ascii="Menlo" w:eastAsia="Times New Roman" w:hAnsi="Menlo" w:cs="Menlo"/>
@@ -2161,6 +2597,7 @@
         </w:rPr>
         <w:t xml:space="preserve"> </w:t>
       </w:r>
+      <w:proofErr w:type="gramStart"/>
       <w:r>
         <w:rPr>
           <w:rFonts w:ascii="Menlo" w:eastAsia="Times New Roman" w:hAnsi="Menlo" w:cs="Menlo"/>
@@ -2170,6 +2607,7 @@
         </w:rPr>
         <w:t>auto</w:t>
       </w:r>
+      <w:proofErr w:type="gramEnd"/>
       <w:r>
         <w:rPr>
           <w:rFonts w:ascii="Menlo" w:eastAsia="Times New Roman" w:hAnsi="Menlo" w:cs="Menlo"/>
@@ -2275,6 +2713,7 @@
         </w:rPr>
         <w:t xml:space="preserve">: </w:t>
       </w:r>
+      <w:proofErr w:type="spellStart"/>
       <w:r>
         <w:rPr>
           <w:rFonts w:ascii="Menlo" w:eastAsia="Times New Roman" w:hAnsi="Menlo" w:cs="Menlo"/>
@@ -2284,6 +2723,7 @@
         </w:rPr>
         <w:t>peachpuff</w:t>
       </w:r>
+      <w:proofErr w:type="spellEnd"/>
       <w:r>
         <w:rPr>
           <w:rFonts w:ascii="Menlo" w:eastAsia="Times New Roman" w:hAnsi="Menlo" w:cs="Menlo"/>
@@ -2834,6 +3274,8 @@
         </w:rPr>
         <w:t xml:space="preserve"> </w:t>
       </w:r>
+      <w:proofErr w:type="spellStart"/>
+      <w:proofErr w:type="gramStart"/>
       <w:r>
         <w:rPr>
           <w:rFonts w:ascii="Menlo" w:eastAsia="Times New Roman" w:hAnsi="Menlo" w:cs="Menlo"/>
@@ -2841,8 +3283,19 @@
           <w:sz w:val="18"/>
           <w:szCs w:val="18"/>
         </w:rPr>
-        <w:t>div:nth-child</w:t>
-      </w:r>
+        <w:t>div:nth</w:t>
+      </w:r>
+      <w:proofErr w:type="gramEnd"/>
+      <w:r>
+        <w:rPr>
+          <w:rFonts w:ascii="Menlo" w:eastAsia="Times New Roman" w:hAnsi="Menlo" w:cs="Menlo"/>
+          <w:color w:val="D7BA7D"/>
+          <w:sz w:val="18"/>
+          <w:szCs w:val="18"/>
+        </w:rPr>
+        <w:t>-child</w:t>
+      </w:r>
+      <w:proofErr w:type="spellEnd"/>
       <w:r>
         <w:rPr>
           <w:rFonts w:ascii="Menlo" w:eastAsia="Times New Roman" w:hAnsi="Menlo" w:cs="Menlo"/>
@@ -3180,7 +3633,17 @@
           <w:sz w:val="18"/>
           <w:szCs w:val="18"/>
         </w:rPr>
-        <w:t>#main</w:t>
+        <w:t>#</w:t>
+      </w:r>
+      <w:proofErr w:type="gramStart"/>
+      <w:r>
+        <w:rPr>
+          <w:rFonts w:ascii="Menlo" w:eastAsia="Times New Roman" w:hAnsi="Menlo" w:cs="Menlo"/>
+          <w:color w:val="D7BA7D"/>
+          <w:sz w:val="18"/>
+          <w:szCs w:val="18"/>
+        </w:rPr>
+        <w:t>main</w:t>
       </w:r>
       <w:r>
         <w:rPr>
@@ -3200,6 +3663,7 @@
         </w:rPr>
         <w:t>.odd</w:t>
       </w:r>
+      <w:proofErr w:type="gramEnd"/>
       <w:r>
         <w:rPr>
           <w:rFonts w:ascii="Menlo" w:eastAsia="Times New Roman" w:hAnsi="Menlo" w:cs="Menlo"/>
@@ -3248,6 +3712,7 @@
         </w:rPr>
         <w:t xml:space="preserve">: </w:t>
       </w:r>
+      <w:proofErr w:type="spellStart"/>
       <w:r>
         <w:rPr>
           <w:rFonts w:ascii="Menlo" w:eastAsia="Times New Roman" w:hAnsi="Menlo" w:cs="Menlo"/>
@@ -3257,6 +3722,7 @@
         </w:rPr>
         <w:t>powderblue</w:t>
       </w:r>
+      <w:proofErr w:type="spellEnd"/>
       <w:r>
         <w:rPr>
           <w:rFonts w:ascii="Menlo" w:eastAsia="Times New Roman" w:hAnsi="Menlo" w:cs="Menlo"/>
@@ -3306,7 +3772,17 @@
           <w:sz w:val="18"/>
           <w:szCs w:val="18"/>
         </w:rPr>
-        <w:t>#main</w:t>
+        <w:t>#</w:t>
+      </w:r>
+      <w:proofErr w:type="gramStart"/>
+      <w:r>
+        <w:rPr>
+          <w:rFonts w:ascii="Menlo" w:eastAsia="Times New Roman" w:hAnsi="Menlo" w:cs="Menlo"/>
+          <w:color w:val="D7BA7D"/>
+          <w:sz w:val="18"/>
+          <w:szCs w:val="18"/>
+        </w:rPr>
+        <w:t>main</w:t>
       </w:r>
       <w:r>
         <w:rPr>
@@ -3326,6 +3802,7 @@
         </w:rPr>
         <w:t>.even</w:t>
       </w:r>
+      <w:proofErr w:type="gramEnd"/>
       <w:r>
         <w:rPr>
           <w:rFonts w:ascii="Menlo" w:eastAsia="Times New Roman" w:hAnsi="Menlo" w:cs="Menlo"/>
@@ -3386,6 +3863,7 @@
         </w:rPr>
         <w:t xml:space="preserve">: </w:t>
       </w:r>
+      <w:proofErr w:type="spellStart"/>
       <w:r>
         <w:rPr>
           <w:rFonts w:ascii="Menlo" w:eastAsia="Times New Roman" w:hAnsi="Menlo" w:cs="Menlo"/>
@@ -3395,6 +3873,7 @@
         </w:rPr>
         <w:t>rebeccapurple</w:t>
       </w:r>
+      <w:proofErr w:type="spellEnd"/>
       <w:r>
         <w:rPr>
           <w:rFonts w:ascii="Menlo" w:eastAsia="Times New Roman" w:hAnsi="Menlo" w:cs="Menlo"/>
@@ -3494,6 +3973,7 @@
         </w:rPr>
         <w:t xml:space="preserve">: </w:t>
       </w:r>
+      <w:proofErr w:type="spellStart"/>
       <w:r>
         <w:rPr>
           <w:rFonts w:ascii="Menlo" w:eastAsia="Times New Roman" w:hAnsi="Menlo" w:cs="Menlo"/>
@@ -3503,6 +3983,7 @@
         </w:rPr>
         <w:t>skyblue</w:t>
       </w:r>
+      <w:proofErr w:type="spellEnd"/>
       <w:r>
         <w:rPr>
           <w:rFonts w:ascii="Menlo" w:eastAsia="Times New Roman" w:hAnsi="Menlo" w:cs="Menlo"/>
@@ -3605,6 +4086,8 @@
           <w:szCs w:val="18"/>
         </w:rPr>
       </w:pPr>
+      <w:proofErr w:type="spellStart"/>
+      <w:proofErr w:type="gramStart"/>
       <w:r>
         <w:rPr>
           <w:rFonts w:ascii="Menlo" w:eastAsia="Times New Roman" w:hAnsi="Menlo" w:cs="Menlo"/>
@@ -3632,6 +4115,8 @@
         </w:rPr>
         <w:t>red</w:t>
       </w:r>
+      <w:proofErr w:type="spellEnd"/>
+      <w:proofErr w:type="gramEnd"/>
       <w:r>
         <w:rPr>
           <w:rFonts w:ascii="Menlo" w:eastAsia="Times New Roman" w:hAnsi="Menlo" w:cs="Menlo"/>
@@ -4425,7 +4910,17 @@
           <w:sz w:val="18"/>
           <w:szCs w:val="18"/>
         </w:rPr>
-        <w:t>#food-list</w:t>
+        <w:t>#food-</w:t>
+      </w:r>
+      <w:proofErr w:type="gramStart"/>
+      <w:r>
+        <w:rPr>
+          <w:rFonts w:ascii="Menlo" w:eastAsia="Times New Roman" w:hAnsi="Menlo" w:cs="Menlo"/>
+          <w:color w:val="D7BA7D"/>
+          <w:sz w:val="18"/>
+          <w:szCs w:val="18"/>
+        </w:rPr>
+        <w:t>list</w:t>
       </w:r>
       <w:r>
         <w:rPr>
@@ -4436,6 +4931,7 @@
         </w:rPr>
         <w:t>{</w:t>
       </w:r>
+      <w:proofErr w:type="gramEnd"/>
     </w:p>
     <w:p>
       <w:pPr>
@@ -4514,6 +5010,7 @@
         </w:rPr>
         <w:t xml:space="preserve">     </w:t>
       </w:r>
+      <w:proofErr w:type="spellStart"/>
       <w:r>
         <w:rPr>
           <w:rFonts w:ascii="Menlo" w:eastAsia="Times New Roman" w:hAnsi="Menlo" w:cs="Menlo"/>
@@ -4521,7 +5018,17 @@
           <w:sz w:val="18"/>
           <w:szCs w:val="18"/>
         </w:rPr>
-        <w:t>background-color</w:t>
+        <w:t>background-</w:t>
+      </w:r>
+      <w:proofErr w:type="gramStart"/>
+      <w:r>
+        <w:rPr>
+          <w:rFonts w:ascii="Menlo" w:eastAsia="Times New Roman" w:hAnsi="Menlo" w:cs="Menlo"/>
+          <w:color w:val="9CDCFE"/>
+          <w:sz w:val="18"/>
+          <w:szCs w:val="18"/>
+        </w:rPr>
+        <w:t>color</w:t>
       </w:r>
       <w:r>
         <w:rPr>
@@ -4541,6 +5048,8 @@
         </w:rPr>
         <w:t>yellow</w:t>
       </w:r>
+      <w:proofErr w:type="spellEnd"/>
+      <w:proofErr w:type="gramEnd"/>
       <w:r>
         <w:rPr>
           <w:rFonts w:ascii="Menlo" w:eastAsia="Times New Roman" w:hAnsi="Menlo" w:cs="Menlo"/>
@@ -4572,6 +5081,7 @@
         <w:lastRenderedPageBreak/>
         <w:t xml:space="preserve">     </w:t>
       </w:r>
+      <w:proofErr w:type="spellStart"/>
       <w:r>
         <w:rPr>
           <w:rFonts w:ascii="Menlo" w:eastAsia="Times New Roman" w:hAnsi="Menlo" w:cs="Menlo"/>
@@ -4579,7 +5089,17 @@
           <w:sz w:val="18"/>
           <w:szCs w:val="18"/>
         </w:rPr>
-        <w:t>text-align</w:t>
+        <w:t>text-</w:t>
+      </w:r>
+      <w:proofErr w:type="gramStart"/>
+      <w:r>
+        <w:rPr>
+          <w:rFonts w:ascii="Menlo" w:eastAsia="Times New Roman" w:hAnsi="Menlo" w:cs="Menlo"/>
+          <w:color w:val="9CDCFE"/>
+          <w:sz w:val="18"/>
+          <w:szCs w:val="18"/>
+        </w:rPr>
+        <w:t>align</w:t>
       </w:r>
       <w:r>
         <w:rPr>
@@ -4599,6 +5119,8 @@
         </w:rPr>
         <w:t>center</w:t>
       </w:r>
+      <w:proofErr w:type="spellEnd"/>
+      <w:proofErr w:type="gramEnd"/>
       <w:r>
         <w:rPr>
           <w:rFonts w:ascii="Menlo" w:eastAsia="Times New Roman" w:hAnsi="Menlo" w:cs="Menlo"/>
@@ -4851,6 +5373,7 @@
         </w:rPr>
         <w:t xml:space="preserve">: </w:t>
       </w:r>
+      <w:proofErr w:type="spellStart"/>
       <w:r>
         <w:rPr>
           <w:rFonts w:ascii="Menlo" w:eastAsia="Times New Roman" w:hAnsi="Menlo" w:cs="Menlo"/>
@@ -4860,6 +5383,7 @@
         </w:rPr>
         <w:t>yellowgreen</w:t>
       </w:r>
+      <w:proofErr w:type="spellEnd"/>
       <w:r>
         <w:rPr>
           <w:rFonts w:ascii="Menlo" w:eastAsia="Times New Roman" w:hAnsi="Menlo" w:cs="Menlo"/>
@@ -5268,6 +5792,7 @@
           <w:szCs w:val="18"/>
         </w:rPr>
       </w:pPr>
+      <w:proofErr w:type="gramStart"/>
       <w:r>
         <w:rPr>
           <w:rFonts w:ascii="Menlo" w:eastAsia="Times New Roman" w:hAnsi="Menlo" w:cs="Menlo"/>
@@ -5275,7 +5800,17 @@
           <w:sz w:val="18"/>
           <w:szCs w:val="18"/>
         </w:rPr>
-        <w:t>&lt;!-- HTML5 version is &lt;header&gt;&lt;/header&gt;--&gt;</w:t>
+        <w:t>&lt;!--</w:t>
+      </w:r>
+      <w:proofErr w:type="gramEnd"/>
+      <w:r>
+        <w:rPr>
+          <w:rFonts w:ascii="Menlo" w:eastAsia="Times New Roman" w:hAnsi="Menlo" w:cs="Menlo"/>
+          <w:color w:val="6A9955"/>
+          <w:sz w:val="18"/>
+          <w:szCs w:val="18"/>
+        </w:rPr>
+        <w:t xml:space="preserve"> HTML5 version is &lt;header&gt;&lt;/header&gt;--&gt;</w:t>
       </w:r>
     </w:p>
     <w:p>
@@ -5586,6 +6121,7 @@
           <w:szCs w:val="18"/>
         </w:rPr>
       </w:pPr>
+      <w:proofErr w:type="gramStart"/>
       <w:r>
         <w:rPr>
           <w:rFonts w:ascii="Menlo" w:eastAsia="Times New Roman" w:hAnsi="Menlo" w:cs="Menlo"/>
@@ -5593,7 +6129,17 @@
           <w:sz w:val="18"/>
           <w:szCs w:val="18"/>
         </w:rPr>
-        <w:t>&lt;!-- HTML5 version is &lt;main&gt;&lt;/main&gt;--&gt;</w:t>
+        <w:t>&lt;!--</w:t>
+      </w:r>
+      <w:proofErr w:type="gramEnd"/>
+      <w:r>
+        <w:rPr>
+          <w:rFonts w:ascii="Menlo" w:eastAsia="Times New Roman" w:hAnsi="Menlo" w:cs="Menlo"/>
+          <w:color w:val="6A9955"/>
+          <w:sz w:val="18"/>
+          <w:szCs w:val="18"/>
+        </w:rPr>
+        <w:t xml:space="preserve"> HTML5 version is &lt;main&gt;&lt;/main&gt;--&gt;</w:t>
       </w:r>
     </w:p>
     <w:p>
@@ -5821,8 +6367,67 @@
           <w:sz w:val="18"/>
           <w:szCs w:val="18"/>
         </w:rPr>
-        <w:t xml:space="preserve"> This area is the second div also main.</w:t>
-      </w:r>
+        <w:t xml:space="preserve"> This area is the second div also </w:t>
+      </w:r>
+      <w:proofErr w:type="gramStart"/>
+      <w:r>
+        <w:rPr>
+          <w:rFonts w:ascii="Menlo" w:eastAsia="Times New Roman" w:hAnsi="Menlo" w:cs="Menlo"/>
+          <w:color w:val="D4D4D4"/>
+          <w:sz w:val="18"/>
+          <w:szCs w:val="18"/>
+        </w:rPr>
+        <w:t>main.</w:t>
+      </w:r>
+      <w:r>
+        <w:rPr>
+          <w:rFonts w:ascii="Menlo" w:eastAsia="Times New Roman" w:hAnsi="Menlo" w:cs="Menlo"/>
+          <w:color w:val="808080"/>
+          <w:sz w:val="18"/>
+          <w:szCs w:val="18"/>
+        </w:rPr>
+        <w:t>&lt;</w:t>
+      </w:r>
+      <w:proofErr w:type="gramEnd"/>
+      <w:r>
+        <w:rPr>
+          <w:rFonts w:ascii="Menlo" w:eastAsia="Times New Roman" w:hAnsi="Menlo" w:cs="Menlo"/>
+          <w:color w:val="808080"/>
+          <w:sz w:val="18"/>
+          <w:szCs w:val="18"/>
+        </w:rPr>
+        <w:t>/</w:t>
+      </w:r>
+      <w:r>
+        <w:rPr>
+          <w:rFonts w:ascii="Menlo" w:eastAsia="Times New Roman" w:hAnsi="Menlo" w:cs="Menlo"/>
+          <w:color w:val="569CD6"/>
+          <w:sz w:val="18"/>
+          <w:szCs w:val="18"/>
+        </w:rPr>
+        <w:t>P</w:t>
+      </w:r>
+      <w:r>
+        <w:rPr>
+          <w:rFonts w:ascii="Menlo" w:eastAsia="Times New Roman" w:hAnsi="Menlo" w:cs="Menlo"/>
+          <w:color w:val="808080"/>
+          <w:sz w:val="18"/>
+          <w:szCs w:val="18"/>
+        </w:rPr>
+        <w:t>&gt;</w:t>
+      </w:r>
+    </w:p>
+    <w:p>
+      <w:pPr>
+        <w:shd w:val="clear" w:color="auto" w:fill="1E1E1E"/>
+        <w:spacing w:line="270" w:lineRule="atLeast"/>
+        <w:rPr>
+          <w:rFonts w:ascii="Menlo" w:eastAsia="Times New Roman" w:hAnsi="Menlo" w:cs="Menlo"/>
+          <w:color w:val="D4D4D4"/>
+          <w:sz w:val="18"/>
+          <w:szCs w:val="18"/>
+        </w:rPr>
+      </w:pPr>
       <w:r>
         <w:rPr>
           <w:rFonts w:ascii="Menlo" w:eastAsia="Times New Roman" w:hAnsi="Menlo" w:cs="Menlo"/>
@@ -5839,7 +6444,7 @@
           <w:sz w:val="18"/>
           <w:szCs w:val="18"/>
         </w:rPr>
-        <w:t>P</w:t>
+        <w:t>div</w:t>
       </w:r>
       <w:r>
         <w:rPr>
@@ -5862,14 +6467,56 @@
           <w:szCs w:val="18"/>
         </w:rPr>
       </w:pPr>
-      <w:r>
-        <w:rPr>
-          <w:rFonts w:ascii="Menlo" w:eastAsia="Times New Roman" w:hAnsi="Menlo" w:cs="Menlo"/>
-          <w:color w:val="808080"/>
-          <w:sz w:val="18"/>
-          <w:szCs w:val="18"/>
-        </w:rPr>
-        <w:t>&lt;/</w:t>
+    </w:p>
+    <w:p>
+      <w:pPr>
+        <w:shd w:val="clear" w:color="auto" w:fill="1E1E1E"/>
+        <w:spacing w:line="270" w:lineRule="atLeast"/>
+        <w:rPr>
+          <w:rFonts w:ascii="Menlo" w:eastAsia="Times New Roman" w:hAnsi="Menlo" w:cs="Menlo"/>
+          <w:color w:val="D4D4D4"/>
+          <w:sz w:val="18"/>
+          <w:szCs w:val="18"/>
+        </w:rPr>
+      </w:pPr>
+      <w:r>
+        <w:rPr>
+          <w:rFonts w:ascii="Menlo" w:eastAsia="Times New Roman" w:hAnsi="Menlo" w:cs="Menlo"/>
+          <w:color w:val="D4D4D4"/>
+          <w:sz w:val="18"/>
+          <w:szCs w:val="18"/>
+        </w:rPr>
+        <w:t xml:space="preserve">    </w:t>
+      </w:r>
+    </w:p>
+    <w:p>
+      <w:pPr>
+        <w:shd w:val="clear" w:color="auto" w:fill="1E1E1E"/>
+        <w:spacing w:line="270" w:lineRule="atLeast"/>
+        <w:rPr>
+          <w:rFonts w:ascii="Menlo" w:eastAsia="Times New Roman" w:hAnsi="Menlo" w:cs="Menlo"/>
+          <w:color w:val="D4D4D4"/>
+          <w:sz w:val="18"/>
+          <w:szCs w:val="18"/>
+        </w:rPr>
+      </w:pPr>
+      <w:r>
+        <w:rPr>
+          <w:rFonts w:ascii="Menlo" w:eastAsia="Times New Roman" w:hAnsi="Menlo" w:cs="Menlo"/>
+          <w:color w:val="D4D4D4"/>
+          <w:sz w:val="18"/>
+          <w:szCs w:val="18"/>
+        </w:rPr>
+        <w:t xml:space="preserve">    </w:t>
+      </w:r>
+      <w:r>
+        <w:rPr>
+          <w:rFonts w:ascii="Menlo" w:eastAsia="Times New Roman" w:hAnsi="Menlo" w:cs="Menlo"/>
+          <w:color w:val="808080"/>
+          <w:sz w:val="18"/>
+          <w:szCs w:val="18"/>
+        </w:rPr>
+        <w:t>&lt;</w:t>
       </w:r>
       <w:r>
         <w:rPr>
@@ -5883,93 +6530,13 @@
       <w:r>
         <w:rPr>
           <w:rFonts w:ascii="Menlo" w:eastAsia="Times New Roman" w:hAnsi="Menlo" w:cs="Menlo"/>
-          <w:color w:val="808080"/>
-          <w:sz w:val="18"/>
-          <w:szCs w:val="18"/>
-        </w:rPr>
-        <w:t>&gt;</w:t>
-      </w:r>
-    </w:p>
-    <w:p>
-      <w:pPr>
-        <w:shd w:val="clear" w:color="auto" w:fill="1E1E1E"/>
-        <w:spacing w:line="270" w:lineRule="atLeast"/>
-        <w:rPr>
-          <w:rFonts w:ascii="Menlo" w:eastAsia="Times New Roman" w:hAnsi="Menlo" w:cs="Menlo"/>
-          <w:color w:val="D4D4D4"/>
-          <w:sz w:val="18"/>
-          <w:szCs w:val="18"/>
-        </w:rPr>
-      </w:pPr>
-    </w:p>
-    <w:p>
-      <w:pPr>
-        <w:shd w:val="clear" w:color="auto" w:fill="1E1E1E"/>
-        <w:spacing w:line="270" w:lineRule="atLeast"/>
-        <w:rPr>
-          <w:rFonts w:ascii="Menlo" w:eastAsia="Times New Roman" w:hAnsi="Menlo" w:cs="Menlo"/>
-          <w:color w:val="D4D4D4"/>
-          <w:sz w:val="18"/>
-          <w:szCs w:val="18"/>
-        </w:rPr>
-      </w:pPr>
-      <w:r>
-        <w:rPr>
-          <w:rFonts w:ascii="Menlo" w:eastAsia="Times New Roman" w:hAnsi="Menlo" w:cs="Menlo"/>
-          <w:color w:val="D4D4D4"/>
-          <w:sz w:val="18"/>
-          <w:szCs w:val="18"/>
-        </w:rPr>
-        <w:t xml:space="preserve">    </w:t>
-      </w:r>
-    </w:p>
-    <w:p>
-      <w:pPr>
-        <w:shd w:val="clear" w:color="auto" w:fill="1E1E1E"/>
-        <w:spacing w:line="270" w:lineRule="atLeast"/>
-        <w:rPr>
-          <w:rFonts w:ascii="Menlo" w:eastAsia="Times New Roman" w:hAnsi="Menlo" w:cs="Menlo"/>
-          <w:color w:val="D4D4D4"/>
-          <w:sz w:val="18"/>
-          <w:szCs w:val="18"/>
-        </w:rPr>
-      </w:pPr>
-      <w:r>
-        <w:rPr>
-          <w:rFonts w:ascii="Menlo" w:eastAsia="Times New Roman" w:hAnsi="Menlo" w:cs="Menlo"/>
-          <w:color w:val="D4D4D4"/>
-          <w:sz w:val="18"/>
-          <w:szCs w:val="18"/>
-        </w:rPr>
-        <w:t xml:space="preserve">    </w:t>
-      </w:r>
-      <w:r>
-        <w:rPr>
-          <w:rFonts w:ascii="Menlo" w:eastAsia="Times New Roman" w:hAnsi="Menlo" w:cs="Menlo"/>
-          <w:color w:val="808080"/>
-          <w:sz w:val="18"/>
-          <w:szCs w:val="18"/>
-        </w:rPr>
-        <w:t>&lt;</w:t>
-      </w:r>
-      <w:r>
-        <w:rPr>
-          <w:rFonts w:ascii="Menlo" w:eastAsia="Times New Roman" w:hAnsi="Menlo" w:cs="Menlo"/>
-          <w:color w:val="569CD6"/>
-          <w:sz w:val="18"/>
-          <w:szCs w:val="18"/>
-        </w:rPr>
-        <w:t>div</w:t>
-      </w:r>
-      <w:r>
-        <w:rPr>
-          <w:rFonts w:ascii="Menlo" w:eastAsia="Times New Roman" w:hAnsi="Menlo" w:cs="Menlo"/>
           <w:color w:val="D4D4D4"/>
           <w:sz w:val="18"/>
           <w:szCs w:val="18"/>
         </w:rPr>
         <w:t xml:space="preserve"> </w:t>
       </w:r>
+      <w:proofErr w:type="spellStart"/>
       <w:r>
         <w:rPr>
           <w:rFonts w:ascii="Menlo" w:eastAsia="Times New Roman" w:hAnsi="Menlo" w:cs="Menlo"/>
@@ -5979,6 +6546,7 @@
         </w:rPr>
         <w:t>calss</w:t>
       </w:r>
+      <w:proofErr w:type="spellEnd"/>
       <w:r>
         <w:rPr>
           <w:rFonts w:ascii="Menlo" w:eastAsia="Times New Roman" w:hAnsi="Menlo" w:cs="Menlo"/>
@@ -6673,6 +7241,7 @@
           <w:szCs w:val="18"/>
         </w:rPr>
       </w:pPr>
+      <w:proofErr w:type="gramStart"/>
       <w:r>
         <w:rPr>
           <w:rFonts w:ascii="Menlo" w:eastAsia="Times New Roman" w:hAnsi="Menlo" w:cs="Menlo"/>
@@ -6680,7 +7249,17 @@
           <w:sz w:val="18"/>
           <w:szCs w:val="18"/>
         </w:rPr>
-        <w:t>&lt;!-- HTML5 version is &lt;footer&gt;&lt;/footer&gt;--&gt;</w:t>
+        <w:t>&lt;!--</w:t>
+      </w:r>
+      <w:proofErr w:type="gramEnd"/>
+      <w:r>
+        <w:rPr>
+          <w:rFonts w:ascii="Menlo" w:eastAsia="Times New Roman" w:hAnsi="Menlo" w:cs="Menlo"/>
+          <w:color w:val="6A9955"/>
+          <w:sz w:val="18"/>
+          <w:szCs w:val="18"/>
+        </w:rPr>
+        <w:t xml:space="preserve"> HTML5 version is &lt;footer&gt;&lt;/footer&gt;--&gt;</w:t>
       </w:r>
     </w:p>
     <w:p>
@@ -6871,6 +7450,7 @@
         </w:rPr>
         <w:t xml:space="preserve"> </w:t>
       </w:r>
+      <w:proofErr w:type="gramStart"/>
       <w:r>
         <w:rPr>
           <w:rFonts w:ascii="Menlo" w:eastAsia="Times New Roman" w:hAnsi="Menlo" w:cs="Menlo"/>
@@ -6878,20 +7458,9 @@
           <w:sz w:val="18"/>
           <w:szCs w:val="18"/>
         </w:rPr>
-        <w:t xml:space="preserve">&lt;!-- if you want to apply properties only in Sami </w:t>
-      </w:r>
-    </w:p>
-    <w:p>
-      <w:pPr>
-        <w:shd w:val="clear" w:color="auto" w:fill="1E1E1E"/>
-        <w:spacing w:line="270" w:lineRule="atLeast"/>
-        <w:rPr>
-          <w:rFonts w:ascii="Menlo" w:eastAsia="Times New Roman" w:hAnsi="Menlo" w:cs="Menlo"/>
-          <w:color w:val="D4D4D4"/>
-          <w:sz w:val="18"/>
-          <w:szCs w:val="18"/>
-        </w:rPr>
-      </w:pPr>
+        <w:t>&lt;!--</w:t>
+      </w:r>
+      <w:proofErr w:type="gramEnd"/>
       <w:r>
         <w:rPr>
           <w:rFonts w:ascii="Menlo" w:eastAsia="Times New Roman" w:hAnsi="Menlo" w:cs="Menlo"/>
@@ -6899,7 +7468,48 @@
           <w:sz w:val="18"/>
           <w:szCs w:val="18"/>
         </w:rPr>
-        <w:t xml:space="preserve">    you can use &lt;span&gt;&lt;/span&gt; or you can add id like id="myanme"--&gt;</w:t>
+        <w:t xml:space="preserve"> if you want to apply properties only in Sami </w:t>
+      </w:r>
+    </w:p>
+    <w:p>
+      <w:pPr>
+        <w:shd w:val="clear" w:color="auto" w:fill="1E1E1E"/>
+        <w:spacing w:line="270" w:lineRule="atLeast"/>
+        <w:rPr>
+          <w:rFonts w:ascii="Menlo" w:eastAsia="Times New Roman" w:hAnsi="Menlo" w:cs="Menlo"/>
+          <w:color w:val="D4D4D4"/>
+          <w:sz w:val="18"/>
+          <w:szCs w:val="18"/>
+        </w:rPr>
+      </w:pPr>
+      <w:r>
+        <w:rPr>
+          <w:rFonts w:ascii="Menlo" w:eastAsia="Times New Roman" w:hAnsi="Menlo" w:cs="Menlo"/>
+          <w:color w:val="6A9955"/>
+          <w:sz w:val="18"/>
+          <w:szCs w:val="18"/>
+        </w:rPr>
+        <w:t xml:space="preserve">    you can use &lt;span&gt;&lt;/span&gt; or you can add id like id="</w:t>
+      </w:r>
+      <w:proofErr w:type="spellStart"/>
+      <w:r>
+        <w:rPr>
+          <w:rFonts w:ascii="Menlo" w:eastAsia="Times New Roman" w:hAnsi="Menlo" w:cs="Menlo"/>
+          <w:color w:val="6A9955"/>
+          <w:sz w:val="18"/>
+          <w:szCs w:val="18"/>
+        </w:rPr>
+        <w:t>myanme</w:t>
+      </w:r>
+      <w:proofErr w:type="spellEnd"/>
+      <w:r>
+        <w:rPr>
+          <w:rFonts w:ascii="Menlo" w:eastAsia="Times New Roman" w:hAnsi="Menlo" w:cs="Menlo"/>
+          <w:color w:val="6A9955"/>
+          <w:sz w:val="18"/>
+          <w:szCs w:val="18"/>
+        </w:rPr>
+        <w:t>"--&gt;</w:t>
       </w:r>
     </w:p>
     <w:p>
@@ -7270,6 +7880,7 @@
         </w:rPr>
         <w:t>&lt;</w:t>
       </w:r>
+      <w:proofErr w:type="spellStart"/>
       <w:r>
         <w:rPr>
           <w:rFonts w:ascii="Menlo" w:eastAsia="Times New Roman" w:hAnsi="Menlo" w:cs="Menlo"/>
@@ -7279,6 +7890,7 @@
         </w:rPr>
         <w:t>ul</w:t>
       </w:r>
+      <w:proofErr w:type="spellEnd"/>
       <w:r>
         <w:rPr>
           <w:rFonts w:ascii="Menlo" w:eastAsia="Times New Roman" w:hAnsi="Menlo" w:cs="Menlo"/>
@@ -7588,6 +8200,7 @@
         </w:rPr>
         <w:t>&gt;</w:t>
       </w:r>
+      <w:proofErr w:type="spellStart"/>
       <w:r>
         <w:rPr>
           <w:rFonts w:ascii="Menlo" w:eastAsia="Times New Roman" w:hAnsi="Menlo" w:cs="Menlo"/>
@@ -7597,6 +8210,7 @@
         </w:rPr>
         <w:t>Donouts</w:t>
       </w:r>
+      <w:proofErr w:type="spellEnd"/>
       <w:r>
         <w:rPr>
           <w:rFonts w:ascii="Menlo" w:eastAsia="Times New Roman" w:hAnsi="Menlo" w:cs="Menlo"/>
@@ -7663,6 +8277,7 @@
         </w:rPr>
         <w:t>&gt;</w:t>
       </w:r>
+      <w:proofErr w:type="spellStart"/>
       <w:r>
         <w:rPr>
           <w:rFonts w:ascii="Menlo" w:eastAsia="Times New Roman" w:hAnsi="Menlo" w:cs="Menlo"/>
@@ -7672,6 +8287,7 @@
         </w:rPr>
         <w:t>pupusas</w:t>
       </w:r>
+      <w:proofErr w:type="spellEnd"/>
       <w:r>
         <w:rPr>
           <w:rFonts w:ascii="Menlo" w:eastAsia="Times New Roman" w:hAnsi="Menlo" w:cs="Menlo"/>
@@ -7738,6 +8354,7 @@
         </w:rPr>
         <w:t>&gt;</w:t>
       </w:r>
+      <w:proofErr w:type="spellStart"/>
       <w:r>
         <w:rPr>
           <w:rFonts w:ascii="Menlo" w:eastAsia="Times New Roman" w:hAnsi="Menlo" w:cs="Menlo"/>
@@ -7747,6 +8364,7 @@
         </w:rPr>
         <w:t>Hambureger</w:t>
       </w:r>
+      <w:proofErr w:type="spellEnd"/>
       <w:r>
         <w:rPr>
           <w:rFonts w:ascii="Menlo" w:eastAsia="Times New Roman" w:hAnsi="Menlo" w:cs="Menlo"/>
@@ -8032,6 +8650,7 @@
         </w:rPr>
         <w:t>&lt;/</w:t>
       </w:r>
+      <w:proofErr w:type="spellStart"/>
       <w:r>
         <w:rPr>
           <w:rFonts w:ascii="Menlo" w:eastAsia="Times New Roman" w:hAnsi="Menlo" w:cs="Menlo"/>
@@ -8041,6 +8660,7 @@
         </w:rPr>
         <w:t>ul</w:t>
       </w:r>
+      <w:proofErr w:type="spellEnd"/>
       <w:r>
         <w:rPr>
           <w:rFonts w:ascii="Menlo" w:eastAsia="Times New Roman" w:hAnsi="Menlo" w:cs="Menlo"/>
@@ -8155,6 +8775,7 @@
         </w:rPr>
         <w:t xml:space="preserve"> </w:t>
       </w:r>
+      <w:proofErr w:type="gramStart"/>
       <w:r>
         <w:rPr>
           <w:rFonts w:ascii="Menlo" w:eastAsia="Times New Roman" w:hAnsi="Menlo" w:cs="Menlo"/>
@@ -8162,20 +8783,9 @@
           <w:sz w:val="18"/>
           <w:szCs w:val="18"/>
         </w:rPr>
-        <w:t xml:space="preserve">&lt;!-- if you want your video in the center we need calculate </w:t>
-      </w:r>
-    </w:p>
-    <w:p>
-      <w:pPr>
-        <w:shd w:val="clear" w:color="auto" w:fill="1E1E1E"/>
-        <w:spacing w:line="270" w:lineRule="atLeast"/>
-        <w:rPr>
-          <w:rFonts w:ascii="Menlo" w:eastAsia="Times New Roman" w:hAnsi="Menlo" w:cs="Menlo"/>
-          <w:color w:val="D4D4D4"/>
-          <w:sz w:val="18"/>
-          <w:szCs w:val="18"/>
-        </w:rPr>
-      </w:pPr>
+        <w:t>&lt;!--</w:t>
+      </w:r>
+      <w:proofErr w:type="gramEnd"/>
       <w:r>
         <w:rPr>
           <w:rFonts w:ascii="Menlo" w:eastAsia="Times New Roman" w:hAnsi="Menlo" w:cs="Menlo"/>
@@ -8183,7 +8793,68 @@
           <w:sz w:val="18"/>
           <w:szCs w:val="18"/>
         </w:rPr>
-        <w:t>the width and height and px corectly otherwise it not working --&gt;</w:t>
+        <w:t xml:space="preserve"> if you want your video in the center we need calculate </w:t>
+      </w:r>
+    </w:p>
+    <w:p>
+      <w:pPr>
+        <w:shd w:val="clear" w:color="auto" w:fill="1E1E1E"/>
+        <w:spacing w:line="270" w:lineRule="atLeast"/>
+        <w:rPr>
+          <w:rFonts w:ascii="Menlo" w:eastAsia="Times New Roman" w:hAnsi="Menlo" w:cs="Menlo"/>
+          <w:color w:val="D4D4D4"/>
+          <w:sz w:val="18"/>
+          <w:szCs w:val="18"/>
+        </w:rPr>
+      </w:pPr>
+      <w:r>
+        <w:rPr>
+          <w:rFonts w:ascii="Menlo" w:eastAsia="Times New Roman" w:hAnsi="Menlo" w:cs="Menlo"/>
+          <w:color w:val="6A9955"/>
+          <w:sz w:val="18"/>
+          <w:szCs w:val="18"/>
+        </w:rPr>
+        <w:t xml:space="preserve">the width and height and </w:t>
+      </w:r>
+      <w:proofErr w:type="spellStart"/>
+      <w:r>
+        <w:rPr>
+          <w:rFonts w:ascii="Menlo" w:eastAsia="Times New Roman" w:hAnsi="Menlo" w:cs="Menlo"/>
+          <w:color w:val="6A9955"/>
+          <w:sz w:val="18"/>
+          <w:szCs w:val="18"/>
+        </w:rPr>
+        <w:t>px</w:t>
+      </w:r>
+      <w:proofErr w:type="spellEnd"/>
+      <w:r>
+        <w:rPr>
+          <w:rFonts w:ascii="Menlo" w:eastAsia="Times New Roman" w:hAnsi="Menlo" w:cs="Menlo"/>
+          <w:color w:val="6A9955"/>
+          <w:sz w:val="18"/>
+          <w:szCs w:val="18"/>
+        </w:rPr>
+        <w:t xml:space="preserve"> </w:t>
+      </w:r>
+      <w:proofErr w:type="spellStart"/>
+      <w:r>
+        <w:rPr>
+          <w:rFonts w:ascii="Menlo" w:eastAsia="Times New Roman" w:hAnsi="Menlo" w:cs="Menlo"/>
+          <w:color w:val="6A9955"/>
+          <w:sz w:val="18"/>
+          <w:szCs w:val="18"/>
+        </w:rPr>
+        <w:t>corectly</w:t>
+      </w:r>
+      <w:proofErr w:type="spellEnd"/>
+      <w:r>
+        <w:rPr>
+          <w:rFonts w:ascii="Menlo" w:eastAsia="Times New Roman" w:hAnsi="Menlo" w:cs="Menlo"/>
+          <w:color w:val="6A9955"/>
+          <w:sz w:val="18"/>
+          <w:szCs w:val="18"/>
+        </w:rPr>
+        <w:t xml:space="preserve"> otherwise it not working --&gt;</w:t>
       </w:r>
     </w:p>
     <w:p>
@@ -8227,6 +8898,7 @@
         </w:rPr>
         <w:t>&lt;</w:t>
       </w:r>
+      <w:proofErr w:type="spellStart"/>
       <w:r>
         <w:rPr>
           <w:rFonts w:ascii="Menlo" w:eastAsia="Times New Roman" w:hAnsi="Menlo" w:cs="Menlo"/>
@@ -8236,6 +8908,7 @@
         </w:rPr>
         <w:t>iframe</w:t>
       </w:r>
+      <w:proofErr w:type="spellEnd"/>
       <w:r>
         <w:rPr>
           <w:rFonts w:ascii="Menlo" w:eastAsia="Times New Roman" w:hAnsi="Menlo" w:cs="Menlo"/>
@@ -8317,6 +8990,7 @@
         </w:rPr>
         <w:t xml:space="preserve"> </w:t>
       </w:r>
+      <w:proofErr w:type="spellStart"/>
       <w:r>
         <w:rPr>
           <w:rFonts w:ascii="Menlo" w:eastAsia="Times New Roman" w:hAnsi="Menlo" w:cs="Menlo"/>
@@ -8326,6 +9000,7 @@
         </w:rPr>
         <w:t>src</w:t>
       </w:r>
+      <w:proofErr w:type="spellEnd"/>
       <w:r>
         <w:rPr>
           <w:rFonts w:ascii="Menlo" w:eastAsia="Times New Roman" w:hAnsi="Menlo" w:cs="Menlo"/>
@@ -8435,20 +9110,9 @@
           <w:sz w:val="18"/>
           <w:szCs w:val="18"/>
         </w:rPr>
-        <w:t xml:space="preserve">"accelerometer; autoplay; encrypted-media; gyroscope; </w:t>
-      </w:r>
-    </w:p>
-    <w:p>
-      <w:pPr>
-        <w:shd w:val="clear" w:color="auto" w:fill="1E1E1E"/>
-        <w:spacing w:line="270" w:lineRule="atLeast"/>
-        <w:rPr>
-          <w:rFonts w:ascii="Menlo" w:eastAsia="Times New Roman" w:hAnsi="Menlo" w:cs="Menlo"/>
-          <w:color w:val="D4D4D4"/>
-          <w:sz w:val="18"/>
-          <w:szCs w:val="18"/>
-        </w:rPr>
-      </w:pPr>
+        <w:t xml:space="preserve">"accelerometer; </w:t>
+      </w:r>
+      <w:proofErr w:type="spellStart"/>
       <w:r>
         <w:rPr>
           <w:rFonts w:ascii="Menlo" w:eastAsia="Times New Roman" w:hAnsi="Menlo" w:cs="Menlo"/>
@@ -8456,6 +9120,37 @@
           <w:sz w:val="18"/>
           <w:szCs w:val="18"/>
         </w:rPr>
+        <w:t>autoplay</w:t>
+      </w:r>
+      <w:proofErr w:type="spellEnd"/>
+      <w:r>
+        <w:rPr>
+          <w:rFonts w:ascii="Menlo" w:eastAsia="Times New Roman" w:hAnsi="Menlo" w:cs="Menlo"/>
+          <w:color w:val="CE9178"/>
+          <w:sz w:val="18"/>
+          <w:szCs w:val="18"/>
+        </w:rPr>
+        <w:t xml:space="preserve">; encrypted-media; gyroscope; </w:t>
+      </w:r>
+    </w:p>
+    <w:p>
+      <w:pPr>
+        <w:shd w:val="clear" w:color="auto" w:fill="1E1E1E"/>
+        <w:spacing w:line="270" w:lineRule="atLeast"/>
+        <w:rPr>
+          <w:rFonts w:ascii="Menlo" w:eastAsia="Times New Roman" w:hAnsi="Menlo" w:cs="Menlo"/>
+          <w:color w:val="D4D4D4"/>
+          <w:sz w:val="18"/>
+          <w:szCs w:val="18"/>
+        </w:rPr>
+      </w:pPr>
+      <w:r>
+        <w:rPr>
+          <w:rFonts w:ascii="Menlo" w:eastAsia="Times New Roman" w:hAnsi="Menlo" w:cs="Menlo"/>
+          <w:color w:val="CE9178"/>
+          <w:sz w:val="18"/>
+          <w:szCs w:val="18"/>
+        </w:rPr>
         <w:t xml:space="preserve">    picture-in-picture"</w:t>
       </w:r>
       <w:r>
@@ -8467,6 +9162,7 @@
         </w:rPr>
         <w:t xml:space="preserve"> </w:t>
       </w:r>
+      <w:proofErr w:type="spellStart"/>
       <w:r>
         <w:rPr>
           <w:rFonts w:ascii="Menlo" w:eastAsia="Times New Roman" w:hAnsi="Menlo" w:cs="Menlo"/>
@@ -8476,6 +9172,7 @@
         </w:rPr>
         <w:t>allowfullscreen</w:t>
       </w:r>
+      <w:proofErr w:type="spellEnd"/>
       <w:r>
         <w:rPr>
           <w:rFonts w:ascii="Menlo" w:eastAsia="Times New Roman" w:hAnsi="Menlo" w:cs="Menlo"/>
@@ -8485,6 +9182,7 @@
         </w:rPr>
         <w:t>&gt;&lt;/</w:t>
       </w:r>
+      <w:proofErr w:type="spellStart"/>
       <w:r>
         <w:rPr>
           <w:rFonts w:ascii="Menlo" w:eastAsia="Times New Roman" w:hAnsi="Menlo" w:cs="Menlo"/>
@@ -8494,6 +9192,7 @@
         </w:rPr>
         <w:t>iframe</w:t>
       </w:r>
+      <w:proofErr w:type="spellEnd"/>
       <w:r>
         <w:rPr>
           <w:rFonts w:ascii="Menlo" w:eastAsia="Times New Roman" w:hAnsi="Menlo" w:cs="Menlo"/>
@@ -8686,9 +9385,205 @@
           <w:bCs/>
         </w:rPr>
       </w:pPr>
+    </w:p>
+    <w:p>
+      <w:pPr>
+        <w:rPr>
+          <w:b/>
+          <w:bCs/>
+        </w:rPr>
+      </w:pPr>
+    </w:p>
+    <w:p>
+      <w:r>
+        <w:rPr>
+          <w:b/>
+          <w:bCs/>
+        </w:rPr>
+        <w:t>F</w:t>
+      </w:r>
+      <w:r>
+        <w:rPr>
+          <w:b/>
+          <w:bCs/>
+        </w:rPr>
+        <w:t>l</w:t>
+      </w:r>
+      <w:r>
+        <w:rPr>
+          <w:b/>
+          <w:bCs/>
+        </w:rPr>
+        <w:t xml:space="preserve">exbox </w:t>
+      </w:r>
+      <w:r>
+        <w:t xml:space="preserve">is </w:t>
+      </w:r>
+      <w:proofErr w:type="gramStart"/>
+      <w:r>
+        <w:t>make</w:t>
+      </w:r>
+      <w:proofErr w:type="gramEnd"/>
+      <w:r>
+        <w:t xml:space="preserve"> row and generally control all the items on that row </w:t>
+      </w:r>
+    </w:p>
+    <w:p>
+      <w:r>
+        <w:t>And splitting free spaces</w:t>
+      </w:r>
+    </w:p>
+    <w:p/>
+    <w:p/>
+    <w:p>
+      <w:hyperlink r:id="rId7" w:history="1">
+        <w:r>
+          <w:rPr>
+            <w:rStyle w:val="Hyperlink"/>
+          </w:rPr>
+          <w:t>medatech@medasf.org</w:t>
+        </w:r>
+      </w:hyperlink>
+    </w:p>
+    <w:p>
+      <w:r>
+        <w:t xml:space="preserve">subject: </w:t>
+      </w:r>
       <w:bookmarkStart w:id="0" w:name="_GoBack"/>
+      <w:r>
+        <w:t xml:space="preserve">repositories </w:t>
+      </w:r>
+      <w:proofErr w:type="spellStart"/>
+      <w:r>
+        <w:t>sami</w:t>
+      </w:r>
+      <w:proofErr w:type="spellEnd"/>
+      <w:r>
+        <w:t xml:space="preserve"> </w:t>
+      </w:r>
       <w:bookmarkEnd w:id="0"/>
     </w:p>
+    <w:p/>
+    <w:p>
+      <w:r>
+        <w:t xml:space="preserve">contain: git </w:t>
+      </w:r>
+      <w:proofErr w:type="spellStart"/>
+      <w:r>
+        <w:t>url</w:t>
+      </w:r>
+      <w:proofErr w:type="spellEnd"/>
+      <w:r>
+        <w:t xml:space="preserve"> the link </w:t>
+      </w:r>
+    </w:p>
+    <w:p/>
+    <w:p>
+      <w:proofErr w:type="spellStart"/>
+      <w:r>
+        <w:t>css</w:t>
+      </w:r>
+      <w:proofErr w:type="spellEnd"/>
+      <w:r>
+        <w:t xml:space="preserve"> tricks =&gt; a complete guide to flexbox</w:t>
+      </w:r>
+    </w:p>
+    <w:p/>
+    <w:p>
+      <w:pPr>
+        <w:shd w:val="clear" w:color="auto" w:fill="1E1E1E"/>
+        <w:spacing w:line="270" w:lineRule="atLeast"/>
+        <w:rPr>
+          <w:rFonts w:ascii="Menlo" w:eastAsia="Times New Roman" w:hAnsi="Menlo" w:cs="Menlo"/>
+          <w:color w:val="D4D4D4"/>
+          <w:sz w:val="18"/>
+          <w:szCs w:val="18"/>
+        </w:rPr>
+      </w:pPr>
+      <w:r>
+        <w:t>for flex-</w:t>
+      </w:r>
+      <w:proofErr w:type="gramStart"/>
+      <w:r>
+        <w:t xml:space="preserve">direction </w:t>
+      </w:r>
+      <w:r>
+        <w:rPr>
+          <w:rFonts w:ascii="Menlo" w:eastAsia="Times New Roman" w:hAnsi="Menlo" w:cs="Menlo"/>
+          <w:color w:val="D4D4D4"/>
+          <w:sz w:val="18"/>
+          <w:szCs w:val="18"/>
+        </w:rPr>
+        <w:t>!</w:t>
+      </w:r>
+      <w:proofErr w:type="gramEnd"/>
+      <w:r>
+        <w:rPr>
+          <w:rFonts w:ascii="Menlo" w:eastAsia="Times New Roman" w:hAnsi="Menlo" w:cs="Menlo"/>
+          <w:color w:val="D4D4D4"/>
+          <w:sz w:val="18"/>
+          <w:szCs w:val="18"/>
+        </w:rPr>
+        <w:t xml:space="preserve">-- for </w:t>
+      </w:r>
+      <w:r>
+        <w:rPr>
+          <w:rFonts w:ascii="Menlo" w:eastAsia="Times New Roman" w:hAnsi="Menlo" w:cs="Menlo"/>
+          <w:color w:val="9CDCFE"/>
+          <w:sz w:val="18"/>
+          <w:szCs w:val="18"/>
+        </w:rPr>
+        <w:t>column</w:t>
+      </w:r>
+      <w:r>
+        <w:rPr>
+          <w:rFonts w:ascii="Menlo" w:eastAsia="Times New Roman" w:hAnsi="Menlo" w:cs="Menlo"/>
+          <w:color w:val="D4D4D4"/>
+          <w:sz w:val="18"/>
+          <w:szCs w:val="18"/>
+        </w:rPr>
+        <w:t xml:space="preserve"> we need remove the </w:t>
+      </w:r>
+      <w:r>
+        <w:rPr>
+          <w:rFonts w:ascii="Menlo" w:eastAsia="Times New Roman" w:hAnsi="Menlo" w:cs="Menlo"/>
+          <w:color w:val="9CDCFE"/>
+          <w:sz w:val="18"/>
+          <w:szCs w:val="18"/>
+        </w:rPr>
+        <w:t>height</w:t>
+      </w:r>
+      <w:r>
+        <w:rPr>
+          <w:rFonts w:ascii="Menlo" w:eastAsia="Times New Roman" w:hAnsi="Menlo" w:cs="Menlo"/>
+          <w:color w:val="D4D4D4"/>
+          <w:sz w:val="18"/>
+          <w:szCs w:val="18"/>
+        </w:rPr>
+        <w:t xml:space="preserve"> and instead add </w:t>
+      </w:r>
+      <w:r>
+        <w:rPr>
+          <w:rFonts w:ascii="Menlo" w:eastAsia="Times New Roman" w:hAnsi="Menlo" w:cs="Menlo"/>
+          <w:color w:val="9CDCFE"/>
+          <w:sz w:val="18"/>
+          <w:szCs w:val="18"/>
+        </w:rPr>
+        <w:t>width</w:t>
+      </w:r>
+      <w:r>
+        <w:rPr>
+          <w:rFonts w:ascii="Menlo" w:eastAsia="Times New Roman" w:hAnsi="Menlo" w:cs="Menlo"/>
+          <w:color w:val="D4D4D4"/>
+          <w:sz w:val="18"/>
+          <w:szCs w:val="18"/>
+        </w:rPr>
+        <w:t xml:space="preserve"> --&gt;</w:t>
+      </w:r>
+    </w:p>
+    <w:p/>
+    <w:p/>
+    <w:p/>
     <w:sectPr>
       <w:pgSz w:w="12240" w:h="15840"/>
       <w:pgMar w:top="1440" w:right="1440" w:bottom="1440" w:left="1440" w:header="720" w:footer="720" w:gutter="0"/>

</xml_diff>